<commit_message>
Manual para el usuario
</commit_message>
<xml_diff>
--- a/doc/181210 TII Arquitectura Modificación Control cfdis Compras by Lina Toro.docx
+++ b/doc/181210 TII Arquitectura Modificación Control cfdis Compras by Lina Toro.docx
@@ -22,26 +22,6 @@
         </w:rPr>
         <w:t xml:space="preserve">Modificaciones </w:t>
       </w:r>
-      <w:bookmarkStart w:id="0" w:name="_GoBack"/>
-      <w:bookmarkEnd w:id="0"/>
-      <w:r>
-        <w:rPr>
-          <w:b/>
-        </w:rPr>
-        <w:t xml:space="preserve">Modulo </w:t>
-      </w:r>
-      <w:r>
-        <w:rPr>
-          <w:b/>
-        </w:rPr>
-        <w:t>COA</w:t>
-      </w:r>
-      <w:r>
-        <w:rPr>
-          <w:b/>
-        </w:rPr>
-        <w:t xml:space="preserve"> </w:t>
-      </w:r>
     </w:p>
     <w:p>
       <w:pPr>
@@ -55,29 +35,12 @@
         <w:rPr>
           <w:b/>
         </w:rPr>
-        <w:t xml:space="preserve">Localización </w:t>
-      </w:r>
-      <w:r>
-        <w:rPr>
-          <w:b/>
-        </w:rPr>
-        <w:t>Andina</w:t>
-      </w:r>
-      <w:r>
-        <w:rPr>
-          <w:b/>
-        </w:rPr>
-        <w:t xml:space="preserve"> </w:t>
-      </w:r>
-      <w:r>
-        <w:rPr>
-          <w:b/>
-        </w:rPr>
-        <w:t>GP2010</w:t>
-      </w:r>
-    </w:p>
-    <w:p>
-      <w:pPr>
+        <w:t>Control cfdis de Compras</w:t>
+      </w:r>
+    </w:p>
+    <w:p>
+      <w:pPr>
+        <w:spacing w:after="0"/>
         <w:jc w:val="center"/>
       </w:pPr>
       <w:r>
@@ -111,13 +74,7 @@
         <w:jc w:val="both"/>
       </w:pPr>
       <w:r>
-        <w:t>Administración-Configuración-&gt;Compañía</w:t>
-      </w:r>
-      <w:r>
-        <w:t>-&gt;Configuración de COA</w:t>
-      </w:r>
-      <w:r>
-        <w:t>:</w:t>
+        <w:t>Datos Contabilidad Electrónica</w:t>
       </w:r>
     </w:p>
     <w:p>
@@ -133,9 +90,9 @@
           <w:lang w:eastAsia="es-VE"/>
         </w:rPr>
         <w:drawing>
-          <wp:inline distT="0" distB="0" distL="0" distR="0" wp14:anchorId="651D2D5A" wp14:editId="2B61C0D8">
-            <wp:extent cx="2355850" cy="1009650"/>
-            <wp:effectExtent l="0" t="0" r="6350" b="0"/>
+          <wp:inline distT="0" distB="0" distL="0" distR="0" wp14:anchorId="794BBD71" wp14:editId="46339C65">
+            <wp:extent cx="2201875" cy="2232038"/>
+            <wp:effectExtent l="0" t="0" r="8255" b="0"/>
             <wp:docPr id="1" name="Imagen 1"/>
             <wp:cNvGraphicFramePr>
               <a:graphicFrameLocks xmlns:a="http://schemas.openxmlformats.org/drawingml/2006/main" noChangeAspect="1"/>
@@ -149,13 +106,13 @@
                   </pic:nvPicPr>
                   <pic:blipFill rotWithShape="1">
                     <a:blip r:embed="rId7"/>
-                    <a:srcRect l="30741" t="24209" r="34907" b="52176"/>
+                    <a:srcRect l="27840" t="19505" r="48797" b="42506"/>
                     <a:stretch/>
                   </pic:blipFill>
                   <pic:spPr bwMode="auto">
                     <a:xfrm>
                       <a:off x="0" y="0"/>
-                      <a:ext cx="2355850" cy="1009650"/>
+                      <a:ext cx="2212683" cy="2242994"/>
                     </a:xfrm>
                     <a:prstGeom prst="rect">
                       <a:avLst/>
@@ -186,6 +143,20 @@
       <w:pPr>
         <w:pStyle w:val="Prrafodelista"/>
         <w:numPr>
+          <w:ilvl w:val="0"/>
+          <w:numId w:val="1"/>
+        </w:numPr>
+        <w:spacing w:after="0"/>
+        <w:jc w:val="both"/>
+      </w:pPr>
+      <w:r>
+        <w:t>SQL:</w:t>
+      </w:r>
+    </w:p>
+    <w:p>
+      <w:pPr>
+        <w:pStyle w:val="Prrafodelista"/>
+        <w:numPr>
           <w:ilvl w:val="1"/>
           <w:numId w:val="1"/>
         </w:numPr>
@@ -193,722 +164,83 @@
         <w:jc w:val="both"/>
       </w:pPr>
       <w:r>
-        <w:t>Ventas-&gt;Transacciones-&gt;Entrada transacciones de ventas-&gt;Adicionales</w:t>
-      </w:r>
-    </w:p>
-    <w:p>
-      <w:pPr>
-        <w:pStyle w:val="Prrafodelista"/>
-        <w:spacing w:after="0"/>
-        <w:ind w:left="1440"/>
-        <w:jc w:val="both"/>
-      </w:pPr>
-      <w:r>
-        <w:rPr>
-          <w:noProof/>
-          <w:lang w:eastAsia="es-VE"/>
-        </w:rPr>
-        <w:drawing>
-          <wp:inline distT="0" distB="0" distL="0" distR="0" wp14:anchorId="094205BD" wp14:editId="44E2EC57">
-            <wp:extent cx="3994150" cy="2863850"/>
-            <wp:effectExtent l="0" t="0" r="6350" b="0"/>
-            <wp:docPr id="6" name="Imagen 6"/>
-            <wp:cNvGraphicFramePr>
-              <a:graphicFrameLocks xmlns:a="http://schemas.openxmlformats.org/drawingml/2006/main" noChangeAspect="1"/>
-            </wp:cNvGraphicFramePr>
-            <a:graphic xmlns:a="http://schemas.openxmlformats.org/drawingml/2006/main">
-              <a:graphicData uri="http://schemas.openxmlformats.org/drawingml/2006/picture">
-                <pic:pic xmlns:pic="http://schemas.openxmlformats.org/drawingml/2006/picture">
-                  <pic:nvPicPr>
-                    <pic:cNvPr id="1" name=""/>
-                    <pic:cNvPicPr/>
-                  </pic:nvPicPr>
-                  <pic:blipFill rotWithShape="1">
-                    <a:blip r:embed="rId8"/>
-                    <a:srcRect l="28610" t="28665" r="13149" b="4352"/>
-                    <a:stretch/>
-                  </pic:blipFill>
-                  <pic:spPr bwMode="auto">
-                    <a:xfrm>
-                      <a:off x="0" y="0"/>
-                      <a:ext cx="3994150" cy="2863850"/>
-                    </a:xfrm>
-                    <a:prstGeom prst="rect">
-                      <a:avLst/>
-                    </a:prstGeom>
-                    <a:ln>
-                      <a:noFill/>
-                    </a:ln>
-                    <a:extLst>
-                      <a:ext uri="{53640926-AAD7-44D8-BBD7-CCE9431645EC}">
-                        <a14:shadowObscured xmlns:a14="http://schemas.microsoft.com/office/drawing/2010/main"/>
-                      </a:ext>
-                    </a:extLst>
-                  </pic:spPr>
-                </pic:pic>
-              </a:graphicData>
-            </a:graphic>
-          </wp:inline>
-        </w:drawing>
-      </w:r>
-    </w:p>
-    <w:p>
-      <w:pPr>
-        <w:pStyle w:val="Prrafodelista"/>
-        <w:spacing w:after="0"/>
-        <w:ind w:left="1440"/>
-        <w:jc w:val="both"/>
-      </w:pPr>
+        <w:t xml:space="preserve">Función </w:t>
+      </w:r>
+      <w:r>
+        <w:t>fun_DACE_ValidarAplica</w:t>
+      </w:r>
+      <w:r>
+        <w:t xml:space="preserve">, </w:t>
+      </w:r>
     </w:p>
     <w:p>
       <w:pPr>
         <w:pStyle w:val="Prrafodelista"/>
         <w:numPr>
-          <w:ilvl w:val="0"/>
+          <w:ilvl w:val="2"/>
           <w:numId w:val="1"/>
         </w:numPr>
         <w:spacing w:after="0"/>
         <w:jc w:val="both"/>
       </w:pPr>
       <w:r>
-        <w:t>Tablas:</w:t>
+        <w:t>Parámetros:</w:t>
+      </w:r>
+      <w:r>
+        <w:tab/>
       </w:r>
     </w:p>
     <w:p>
       <w:pPr>
         <w:pStyle w:val="Prrafodelista"/>
-        <w:spacing w:after="0"/>
-        <w:ind w:left="1440"/>
+        <w:numPr>
+          <w:ilvl w:val="3"/>
+          <w:numId w:val="1"/>
+        </w:numPr>
+        <w:spacing w:after="0"/>
         <w:jc w:val="both"/>
       </w:pPr>
+      <w:r>
+        <w:t>@UUIDPago</w:t>
+      </w:r>
     </w:p>
     <w:p>
       <w:pPr>
         <w:pStyle w:val="Prrafodelista"/>
-        <w:spacing w:after="0"/>
-        <w:ind w:left="1440"/>
+        <w:numPr>
+          <w:ilvl w:val="3"/>
+          <w:numId w:val="1"/>
+        </w:numPr>
+        <w:spacing w:after="0"/>
         <w:jc w:val="both"/>
       </w:pPr>
       <w:r>
-        <w:rPr>
-          <w:noProof/>
-          <w:lang w:eastAsia="es-VE"/>
-        </w:rPr>
-        <w:drawing>
-          <wp:anchor distT="0" distB="0" distL="114300" distR="114300" simplePos="0" relativeHeight="251658240" behindDoc="0" locked="0" layoutInCell="1" allowOverlap="1" wp14:anchorId="201C1DA5" wp14:editId="71A9F7C3">
-            <wp:simplePos x="0" y="0"/>
-            <wp:positionH relativeFrom="column">
-              <wp:posOffset>298449</wp:posOffset>
-            </wp:positionH>
-            <wp:positionV relativeFrom="paragraph">
-              <wp:posOffset>31115</wp:posOffset>
-            </wp:positionV>
-            <wp:extent cx="1860929" cy="539750"/>
-            <wp:effectExtent l="0" t="0" r="6350" b="0"/>
-            <wp:wrapNone/>
-            <wp:docPr id="12" name="Imagen 12"/>
-            <wp:cNvGraphicFramePr>
-              <a:graphicFrameLocks xmlns:a="http://schemas.openxmlformats.org/drawingml/2006/main" noChangeAspect="1"/>
-            </wp:cNvGraphicFramePr>
-            <a:graphic xmlns:a="http://schemas.openxmlformats.org/drawingml/2006/main">
-              <a:graphicData uri="http://schemas.openxmlformats.org/drawingml/2006/picture">
-                <pic:pic xmlns:pic="http://schemas.openxmlformats.org/drawingml/2006/picture">
-                  <pic:nvPicPr>
-                    <pic:cNvPr id="1" name=""/>
-                    <pic:cNvPicPr/>
-                  </pic:nvPicPr>
-                  <pic:blipFill rotWithShape="1">
-                    <a:blip r:embed="rId9">
-                      <a:extLst>
-                        <a:ext uri="{28A0092B-C50C-407E-A947-70E740481C1C}">
-                          <a14:useLocalDpi xmlns:a14="http://schemas.microsoft.com/office/drawing/2010/main" val="0"/>
-                        </a:ext>
-                      </a:extLst>
-                    </a:blip>
-                    <a:srcRect l="5741" t="27839" r="72870" b="60787"/>
-                    <a:stretch/>
-                  </pic:blipFill>
-                  <pic:spPr bwMode="auto">
-                    <a:xfrm>
-                      <a:off x="0" y="0"/>
-                      <a:ext cx="1867680" cy="541708"/>
-                    </a:xfrm>
-                    <a:prstGeom prst="rect">
-                      <a:avLst/>
-                    </a:prstGeom>
-                    <a:ln>
-                      <a:noFill/>
-                    </a:ln>
-                    <a:extLst>
-                      <a:ext uri="{53640926-AAD7-44D8-BBD7-CCE9431645EC}">
-                        <a14:shadowObscured xmlns:a14="http://schemas.microsoft.com/office/drawing/2010/main"/>
-                      </a:ext>
-                    </a:extLst>
-                  </pic:spPr>
-                </pic:pic>
-              </a:graphicData>
-            </a:graphic>
-            <wp14:sizeRelH relativeFrom="margin">
-              <wp14:pctWidth>0</wp14:pctWidth>
-            </wp14:sizeRelH>
-            <wp14:sizeRelV relativeFrom="margin">
-              <wp14:pctHeight>0</wp14:pctHeight>
-            </wp14:sizeRelV>
-          </wp:anchor>
-        </w:drawing>
-      </w:r>
-      <w:r>
-        <w:rPr>
-          <w:noProof/>
-          <w:lang w:eastAsia="es-VE"/>
-        </w:rPr>
-        <w:drawing>
-          <wp:anchor distT="0" distB="0" distL="114300" distR="114300" simplePos="0" relativeHeight="251662336" behindDoc="0" locked="0" layoutInCell="1" allowOverlap="1" wp14:anchorId="002FABF2" wp14:editId="3FE408C1">
-            <wp:simplePos x="0" y="0"/>
-            <wp:positionH relativeFrom="column">
-              <wp:posOffset>4362450</wp:posOffset>
-            </wp:positionH>
-            <wp:positionV relativeFrom="paragraph">
-              <wp:posOffset>30480</wp:posOffset>
-            </wp:positionV>
-            <wp:extent cx="1441450" cy="1705775"/>
-            <wp:effectExtent l="0" t="0" r="6350" b="8890"/>
-            <wp:wrapNone/>
-            <wp:docPr id="16" name="Imagen 16"/>
-            <wp:cNvGraphicFramePr>
-              <a:graphicFrameLocks xmlns:a="http://schemas.openxmlformats.org/drawingml/2006/main" noChangeAspect="1"/>
-            </wp:cNvGraphicFramePr>
-            <a:graphic xmlns:a="http://schemas.openxmlformats.org/drawingml/2006/main">
-              <a:graphicData uri="http://schemas.openxmlformats.org/drawingml/2006/picture">
-                <pic:pic xmlns:pic="http://schemas.openxmlformats.org/drawingml/2006/picture">
-                  <pic:nvPicPr>
-                    <pic:cNvPr id="0" name="Picture 6"/>
-                    <pic:cNvPicPr>
-                      <a:picLocks noChangeAspect="1" noChangeArrowheads="1"/>
-                    </pic:cNvPicPr>
-                  </pic:nvPicPr>
-                  <pic:blipFill>
-                    <a:blip r:embed="rId10">
-                      <a:extLst>
-                        <a:ext uri="{28A0092B-C50C-407E-A947-70E740481C1C}">
-                          <a14:useLocalDpi xmlns:a14="http://schemas.microsoft.com/office/drawing/2010/main" val="0"/>
-                        </a:ext>
-                      </a:extLst>
-                    </a:blip>
-                    <a:srcRect/>
-                    <a:stretch>
-                      <a:fillRect/>
-                    </a:stretch>
-                  </pic:blipFill>
-                  <pic:spPr bwMode="auto">
-                    <a:xfrm>
-                      <a:off x="0" y="0"/>
-                      <a:ext cx="1441450" cy="1705775"/>
-                    </a:xfrm>
-                    <a:prstGeom prst="rect">
-                      <a:avLst/>
-                    </a:prstGeom>
-                    <a:noFill/>
-                    <a:ln>
-                      <a:noFill/>
-                    </a:ln>
-                  </pic:spPr>
-                </pic:pic>
-              </a:graphicData>
-            </a:graphic>
-            <wp14:sizeRelH relativeFrom="page">
-              <wp14:pctWidth>0</wp14:pctWidth>
-            </wp14:sizeRelH>
-            <wp14:sizeRelV relativeFrom="page">
-              <wp14:pctHeight>0</wp14:pctHeight>
-            </wp14:sizeRelV>
-          </wp:anchor>
-        </w:drawing>
-      </w:r>
-      <w:r>
-        <w:rPr>
-          <w:noProof/>
-          <w:lang w:eastAsia="es-VE"/>
-        </w:rPr>
-        <w:drawing>
-          <wp:anchor distT="0" distB="0" distL="114300" distR="114300" simplePos="0" relativeHeight="251659264" behindDoc="0" locked="0" layoutInCell="1" allowOverlap="1" wp14:anchorId="2A30A38A" wp14:editId="26FEBBAD">
-            <wp:simplePos x="0" y="0"/>
-            <wp:positionH relativeFrom="column">
-              <wp:posOffset>2298699</wp:posOffset>
-            </wp:positionH>
-            <wp:positionV relativeFrom="paragraph">
-              <wp:posOffset>31115</wp:posOffset>
-            </wp:positionV>
-            <wp:extent cx="1898487" cy="673100"/>
-            <wp:effectExtent l="0" t="0" r="6985" b="0"/>
-            <wp:wrapNone/>
-            <wp:docPr id="14" name="Imagen 14"/>
-            <wp:cNvGraphicFramePr>
-              <a:graphicFrameLocks xmlns:a="http://schemas.openxmlformats.org/drawingml/2006/main" noChangeAspect="1"/>
-            </wp:cNvGraphicFramePr>
-            <a:graphic xmlns:a="http://schemas.openxmlformats.org/drawingml/2006/main">
-              <a:graphicData uri="http://schemas.openxmlformats.org/drawingml/2006/picture">
-                <pic:pic xmlns:pic="http://schemas.openxmlformats.org/drawingml/2006/picture">
-                  <pic:nvPicPr>
-                    <pic:cNvPr id="1" name=""/>
-                    <pic:cNvPicPr/>
-                  </pic:nvPicPr>
-                  <pic:blipFill rotWithShape="1">
-                    <a:blip r:embed="rId11">
-                      <a:extLst>
-                        <a:ext uri="{28A0092B-C50C-407E-A947-70E740481C1C}">
-                          <a14:useLocalDpi xmlns:a14="http://schemas.microsoft.com/office/drawing/2010/main" val="0"/>
-                        </a:ext>
-                      </a:extLst>
-                    </a:blip>
-                    <a:srcRect l="6760" t="33926" r="72870" b="53228"/>
-                    <a:stretch/>
-                  </pic:blipFill>
-                  <pic:spPr bwMode="auto">
-                    <a:xfrm>
-                      <a:off x="0" y="0"/>
-                      <a:ext cx="1904427" cy="675206"/>
-                    </a:xfrm>
-                    <a:prstGeom prst="rect">
-                      <a:avLst/>
-                    </a:prstGeom>
-                    <a:ln>
-                      <a:noFill/>
-                    </a:ln>
-                    <a:extLst>
-                      <a:ext uri="{53640926-AAD7-44D8-BBD7-CCE9431645EC}">
-                        <a14:shadowObscured xmlns:a14="http://schemas.microsoft.com/office/drawing/2010/main"/>
-                      </a:ext>
-                    </a:extLst>
-                  </pic:spPr>
-                </pic:pic>
-              </a:graphicData>
-            </a:graphic>
-            <wp14:sizeRelH relativeFrom="margin">
-              <wp14:pctWidth>0</wp14:pctWidth>
-            </wp14:sizeRelH>
-            <wp14:sizeRelV relativeFrom="margin">
-              <wp14:pctHeight>0</wp14:pctHeight>
-            </wp14:sizeRelV>
-          </wp:anchor>
-        </w:drawing>
-      </w:r>
-    </w:p>
-    <w:p>
-      <w:r>
-        <w:br w:type="page"/>
+        <w:t>@UUIDValidar</w:t>
       </w:r>
     </w:p>
     <w:p>
       <w:pPr>
         <w:pStyle w:val="Prrafodelista"/>
         <w:spacing w:after="0"/>
-        <w:ind w:left="1440"/>
+        <w:ind w:left="2880"/>
         <w:jc w:val="both"/>
       </w:pPr>
-      <w:r>
-        <w:rPr>
-          <w:noProof/>
-          <w:lang w:eastAsia="es-VE"/>
-        </w:rPr>
-        <w:lastRenderedPageBreak/>
-        <w:drawing>
-          <wp:anchor distT="0" distB="0" distL="114300" distR="114300" simplePos="0" relativeHeight="251666432" behindDoc="0" locked="0" layoutInCell="1" allowOverlap="1">
-            <wp:simplePos x="0" y="0"/>
-            <wp:positionH relativeFrom="column">
-              <wp:posOffset>2413000</wp:posOffset>
-            </wp:positionH>
-            <wp:positionV relativeFrom="paragraph">
-              <wp:posOffset>3575050</wp:posOffset>
-            </wp:positionV>
-            <wp:extent cx="1549400" cy="2984500"/>
-            <wp:effectExtent l="0" t="0" r="0" b="6350"/>
-            <wp:wrapNone/>
-            <wp:docPr id="20" name="Imagen 20"/>
-            <wp:cNvGraphicFramePr>
-              <a:graphicFrameLocks xmlns:a="http://schemas.openxmlformats.org/drawingml/2006/main" noChangeAspect="1"/>
-            </wp:cNvGraphicFramePr>
-            <a:graphic xmlns:a="http://schemas.openxmlformats.org/drawingml/2006/main">
-              <a:graphicData uri="http://schemas.openxmlformats.org/drawingml/2006/picture">
-                <pic:pic xmlns:pic="http://schemas.openxmlformats.org/drawingml/2006/picture">
-                  <pic:nvPicPr>
-                    <pic:cNvPr id="1" name=""/>
-                    <pic:cNvPicPr/>
-                  </pic:nvPicPr>
-                  <pic:blipFill rotWithShape="1">
-                    <a:blip r:embed="rId12">
-                      <a:extLst>
-                        <a:ext uri="{28A0092B-C50C-407E-A947-70E740481C1C}">
-                          <a14:useLocalDpi xmlns:a14="http://schemas.microsoft.com/office/drawing/2010/main" val="0"/>
-                        </a:ext>
-                      </a:extLst>
-                    </a:blip>
-                    <a:srcRect l="7129" t="17456" r="70278" b="5139"/>
-                    <a:stretch/>
-                  </pic:blipFill>
-                  <pic:spPr bwMode="auto">
-                    <a:xfrm>
-                      <a:off x="0" y="0"/>
-                      <a:ext cx="1549400" cy="2984500"/>
-                    </a:xfrm>
-                    <a:prstGeom prst="rect">
-                      <a:avLst/>
-                    </a:prstGeom>
-                    <a:ln>
-                      <a:noFill/>
-                    </a:ln>
-                    <a:extLst>
-                      <a:ext uri="{53640926-AAD7-44D8-BBD7-CCE9431645EC}">
-                        <a14:shadowObscured xmlns:a14="http://schemas.microsoft.com/office/drawing/2010/main"/>
-                      </a:ext>
-                    </a:extLst>
-                  </pic:spPr>
-                </pic:pic>
-              </a:graphicData>
-            </a:graphic>
-            <wp14:sizeRelH relativeFrom="page">
-              <wp14:pctWidth>0</wp14:pctWidth>
-            </wp14:sizeRelH>
-            <wp14:sizeRelV relativeFrom="page">
-              <wp14:pctHeight>0</wp14:pctHeight>
-            </wp14:sizeRelV>
-          </wp:anchor>
-        </w:drawing>
-      </w:r>
-      <w:r>
-        <w:rPr>
-          <w:noProof/>
-          <w:lang w:eastAsia="es-VE"/>
-        </w:rPr>
-        <w:drawing>
-          <wp:anchor distT="0" distB="0" distL="114300" distR="114300" simplePos="0" relativeHeight="251665408" behindDoc="0" locked="0" layoutInCell="1" allowOverlap="1">
-            <wp:simplePos x="0" y="0"/>
-            <wp:positionH relativeFrom="column">
-              <wp:posOffset>304800</wp:posOffset>
-            </wp:positionH>
-            <wp:positionV relativeFrom="paragraph">
-              <wp:posOffset>3219450</wp:posOffset>
-            </wp:positionV>
-            <wp:extent cx="1644650" cy="3041650"/>
-            <wp:effectExtent l="0" t="0" r="0" b="6350"/>
-            <wp:wrapNone/>
-            <wp:docPr id="19" name="Imagen 19"/>
-            <wp:cNvGraphicFramePr>
-              <a:graphicFrameLocks xmlns:a="http://schemas.openxmlformats.org/drawingml/2006/main" noChangeAspect="1"/>
-            </wp:cNvGraphicFramePr>
-            <a:graphic xmlns:a="http://schemas.openxmlformats.org/drawingml/2006/main">
-              <a:graphicData uri="http://schemas.openxmlformats.org/drawingml/2006/picture">
-                <pic:pic xmlns:pic="http://schemas.openxmlformats.org/drawingml/2006/picture">
-                  <pic:nvPicPr>
-                    <pic:cNvPr id="1" name=""/>
-                    <pic:cNvPicPr/>
-                  </pic:nvPicPr>
-                  <pic:blipFill rotWithShape="1">
-                    <a:blip r:embed="rId13">
-                      <a:extLst>
-                        <a:ext uri="{28A0092B-C50C-407E-A947-70E740481C1C}">
-                          <a14:useLocalDpi xmlns:a14="http://schemas.microsoft.com/office/drawing/2010/main" val="0"/>
-                        </a:ext>
-                      </a:extLst>
-                    </a:blip>
-                    <a:srcRect l="7129" t="17622" r="68889" b="3492"/>
-                    <a:stretch/>
-                  </pic:blipFill>
-                  <pic:spPr bwMode="auto">
-                    <a:xfrm>
-                      <a:off x="0" y="0"/>
-                      <a:ext cx="1644650" cy="3041650"/>
-                    </a:xfrm>
-                    <a:prstGeom prst="rect">
-                      <a:avLst/>
-                    </a:prstGeom>
-                    <a:ln>
-                      <a:noFill/>
-                    </a:ln>
-                    <a:extLst>
-                      <a:ext uri="{53640926-AAD7-44D8-BBD7-CCE9431645EC}">
-                        <a14:shadowObscured xmlns:a14="http://schemas.microsoft.com/office/drawing/2010/main"/>
-                      </a:ext>
-                    </a:extLst>
-                  </pic:spPr>
-                </pic:pic>
-              </a:graphicData>
-            </a:graphic>
-            <wp14:sizeRelH relativeFrom="page">
-              <wp14:pctWidth>0</wp14:pctWidth>
-            </wp14:sizeRelH>
-            <wp14:sizeRelV relativeFrom="page">
-              <wp14:pctHeight>0</wp14:pctHeight>
-            </wp14:sizeRelV>
-          </wp:anchor>
-        </w:drawing>
-      </w:r>
-      <w:r>
-        <w:rPr>
-          <w:noProof/>
-          <w:lang w:eastAsia="es-VE"/>
-        </w:rPr>
-        <w:drawing>
-          <wp:anchor distT="0" distB="0" distL="114300" distR="114300" simplePos="0" relativeHeight="251661312" behindDoc="0" locked="0" layoutInCell="1" allowOverlap="1" wp14:anchorId="5B57F070" wp14:editId="57AFE0C3">
-            <wp:simplePos x="0" y="0"/>
-            <wp:positionH relativeFrom="column">
-              <wp:posOffset>266699</wp:posOffset>
-            </wp:positionH>
-            <wp:positionV relativeFrom="paragraph">
-              <wp:posOffset>469900</wp:posOffset>
-            </wp:positionV>
-            <wp:extent cx="1797509" cy="2349500"/>
-            <wp:effectExtent l="0" t="0" r="0" b="0"/>
-            <wp:wrapNone/>
-            <wp:docPr id="13" name="Imagen 13"/>
-            <wp:cNvGraphicFramePr>
-              <a:graphicFrameLocks xmlns:a="http://schemas.openxmlformats.org/drawingml/2006/main" noChangeAspect="1"/>
-            </wp:cNvGraphicFramePr>
-            <a:graphic xmlns:a="http://schemas.openxmlformats.org/drawingml/2006/main">
-              <a:graphicData uri="http://schemas.openxmlformats.org/drawingml/2006/picture">
-                <pic:pic xmlns:pic="http://schemas.openxmlformats.org/drawingml/2006/picture">
-                  <pic:nvPicPr>
-                    <pic:cNvPr id="1" name=""/>
-                    <pic:cNvPicPr/>
-                  </pic:nvPicPr>
-                  <pic:blipFill rotWithShape="1">
-                    <a:blip r:embed="rId14">
-                      <a:extLst>
-                        <a:ext uri="{28A0092B-C50C-407E-A947-70E740481C1C}">
-                          <a14:useLocalDpi xmlns:a14="http://schemas.microsoft.com/office/drawing/2010/main" val="0"/>
-                        </a:ext>
-                      </a:extLst>
-                    </a:blip>
-                    <a:srcRect l="6852" t="25462" r="69629" b="18181"/>
-                    <a:stretch/>
-                  </pic:blipFill>
-                  <pic:spPr bwMode="auto">
-                    <a:xfrm>
-                      <a:off x="0" y="0"/>
-                      <a:ext cx="1806245" cy="2360919"/>
-                    </a:xfrm>
-                    <a:prstGeom prst="rect">
-                      <a:avLst/>
-                    </a:prstGeom>
-                    <a:ln>
-                      <a:noFill/>
-                    </a:ln>
-                    <a:extLst>
-                      <a:ext uri="{53640926-AAD7-44D8-BBD7-CCE9431645EC}">
-                        <a14:shadowObscured xmlns:a14="http://schemas.microsoft.com/office/drawing/2010/main"/>
-                      </a:ext>
-                    </a:extLst>
-                  </pic:spPr>
-                </pic:pic>
-              </a:graphicData>
-            </a:graphic>
-            <wp14:sizeRelH relativeFrom="margin">
-              <wp14:pctWidth>0</wp14:pctWidth>
-            </wp14:sizeRelH>
-            <wp14:sizeRelV relativeFrom="margin">
-              <wp14:pctHeight>0</wp14:pctHeight>
-            </wp14:sizeRelV>
-          </wp:anchor>
-        </w:drawing>
-      </w:r>
-      <w:r>
-        <w:rPr>
-          <w:noProof/>
-          <w:lang w:eastAsia="es-VE"/>
-        </w:rPr>
-        <w:drawing>
-          <wp:anchor distT="0" distB="0" distL="114300" distR="114300" simplePos="0" relativeHeight="251664384" behindDoc="0" locked="0" layoutInCell="1" allowOverlap="1" wp14:anchorId="4EAF8B79" wp14:editId="3F8691CD">
-            <wp:simplePos x="0" y="0"/>
-            <wp:positionH relativeFrom="column">
-              <wp:posOffset>5562600</wp:posOffset>
-            </wp:positionH>
-            <wp:positionV relativeFrom="paragraph">
-              <wp:posOffset>508000</wp:posOffset>
-            </wp:positionV>
-            <wp:extent cx="1203888" cy="1212850"/>
-            <wp:effectExtent l="0" t="0" r="0" b="6350"/>
-            <wp:wrapNone/>
-            <wp:docPr id="18" name="Imagen 18"/>
-            <wp:cNvGraphicFramePr>
-              <a:graphicFrameLocks xmlns:a="http://schemas.openxmlformats.org/drawingml/2006/main" noChangeAspect="1"/>
-            </wp:cNvGraphicFramePr>
-            <a:graphic xmlns:a="http://schemas.openxmlformats.org/drawingml/2006/main">
-              <a:graphicData uri="http://schemas.openxmlformats.org/drawingml/2006/picture">
-                <pic:pic xmlns:pic="http://schemas.openxmlformats.org/drawingml/2006/picture">
-                  <pic:nvPicPr>
-                    <pic:cNvPr id="0" name="Picture 8"/>
-                    <pic:cNvPicPr>
-                      <a:picLocks noChangeAspect="1" noChangeArrowheads="1"/>
-                    </pic:cNvPicPr>
-                  </pic:nvPicPr>
-                  <pic:blipFill>
-                    <a:blip r:embed="rId15">
-                      <a:extLst>
-                        <a:ext uri="{28A0092B-C50C-407E-A947-70E740481C1C}">
-                          <a14:useLocalDpi xmlns:a14="http://schemas.microsoft.com/office/drawing/2010/main" val="0"/>
-                        </a:ext>
-                      </a:extLst>
-                    </a:blip>
-                    <a:srcRect/>
-                    <a:stretch>
-                      <a:fillRect/>
-                    </a:stretch>
-                  </pic:blipFill>
-                  <pic:spPr bwMode="auto">
-                    <a:xfrm>
-                      <a:off x="0" y="0"/>
-                      <a:ext cx="1203888" cy="1212850"/>
-                    </a:xfrm>
-                    <a:prstGeom prst="rect">
-                      <a:avLst/>
-                    </a:prstGeom>
-                    <a:noFill/>
-                    <a:ln>
-                      <a:noFill/>
-                    </a:ln>
-                  </pic:spPr>
-                </pic:pic>
-              </a:graphicData>
-            </a:graphic>
-            <wp14:sizeRelH relativeFrom="margin">
-              <wp14:pctWidth>0</wp14:pctWidth>
-            </wp14:sizeRelH>
-            <wp14:sizeRelV relativeFrom="margin">
-              <wp14:pctHeight>0</wp14:pctHeight>
-            </wp14:sizeRelV>
-          </wp:anchor>
-        </w:drawing>
-      </w:r>
-      <w:r>
-        <w:rPr>
-          <w:noProof/>
-          <w:lang w:eastAsia="es-VE"/>
-        </w:rPr>
-        <w:drawing>
-          <wp:anchor distT="0" distB="0" distL="114300" distR="114300" simplePos="0" relativeHeight="251663360" behindDoc="0" locked="0" layoutInCell="1" allowOverlap="1" wp14:anchorId="28942E14" wp14:editId="57B88F7A">
-            <wp:simplePos x="0" y="0"/>
-            <wp:positionH relativeFrom="column">
-              <wp:posOffset>4000500</wp:posOffset>
-            </wp:positionH>
-            <wp:positionV relativeFrom="paragraph">
-              <wp:posOffset>508000</wp:posOffset>
-            </wp:positionV>
-            <wp:extent cx="1352550" cy="1897984"/>
-            <wp:effectExtent l="0" t="0" r="0" b="7620"/>
-            <wp:wrapNone/>
-            <wp:docPr id="17" name="Imagen 17"/>
-            <wp:cNvGraphicFramePr>
-              <a:graphicFrameLocks xmlns:a="http://schemas.openxmlformats.org/drawingml/2006/main" noChangeAspect="1"/>
-            </wp:cNvGraphicFramePr>
-            <a:graphic xmlns:a="http://schemas.openxmlformats.org/drawingml/2006/main">
-              <a:graphicData uri="http://schemas.openxmlformats.org/drawingml/2006/picture">
-                <pic:pic xmlns:pic="http://schemas.openxmlformats.org/drawingml/2006/picture">
-                  <pic:nvPicPr>
-                    <pic:cNvPr id="0" name="Picture 7"/>
-                    <pic:cNvPicPr>
-                      <a:picLocks noChangeAspect="1" noChangeArrowheads="1"/>
-                    </pic:cNvPicPr>
-                  </pic:nvPicPr>
-                  <pic:blipFill>
-                    <a:blip r:embed="rId16">
-                      <a:extLst>
-                        <a:ext uri="{28A0092B-C50C-407E-A947-70E740481C1C}">
-                          <a14:useLocalDpi xmlns:a14="http://schemas.microsoft.com/office/drawing/2010/main" val="0"/>
-                        </a:ext>
-                      </a:extLst>
-                    </a:blip>
-                    <a:srcRect/>
-                    <a:stretch>
-                      <a:fillRect/>
-                    </a:stretch>
-                  </pic:blipFill>
-                  <pic:spPr bwMode="auto">
-                    <a:xfrm>
-                      <a:off x="0" y="0"/>
-                      <a:ext cx="1352550" cy="1897984"/>
-                    </a:xfrm>
-                    <a:prstGeom prst="rect">
-                      <a:avLst/>
-                    </a:prstGeom>
-                    <a:noFill/>
-                    <a:ln>
-                      <a:noFill/>
-                    </a:ln>
-                  </pic:spPr>
-                </pic:pic>
-              </a:graphicData>
-            </a:graphic>
-            <wp14:sizeRelH relativeFrom="margin">
-              <wp14:pctWidth>0</wp14:pctWidth>
-            </wp14:sizeRelH>
-            <wp14:sizeRelV relativeFrom="margin">
-              <wp14:pctHeight>0</wp14:pctHeight>
-            </wp14:sizeRelV>
-          </wp:anchor>
-        </w:drawing>
-      </w:r>
-      <w:r>
-        <w:rPr>
-          <w:noProof/>
-          <w:lang w:eastAsia="es-VE"/>
-        </w:rPr>
-        <w:drawing>
-          <wp:anchor distT="0" distB="0" distL="114300" distR="114300" simplePos="0" relativeHeight="251660288" behindDoc="0" locked="0" layoutInCell="1" allowOverlap="1" wp14:anchorId="5E652FD5" wp14:editId="6AE8E986">
-            <wp:simplePos x="0" y="0"/>
-            <wp:positionH relativeFrom="column">
-              <wp:posOffset>2298700</wp:posOffset>
-            </wp:positionH>
-            <wp:positionV relativeFrom="paragraph">
-              <wp:posOffset>508000</wp:posOffset>
-            </wp:positionV>
-            <wp:extent cx="1701800" cy="2889250"/>
-            <wp:effectExtent l="0" t="0" r="0" b="6350"/>
-            <wp:wrapNone/>
-            <wp:docPr id="15" name="Imagen 15"/>
-            <wp:cNvGraphicFramePr>
-              <a:graphicFrameLocks xmlns:a="http://schemas.openxmlformats.org/drawingml/2006/main" noChangeAspect="1"/>
-            </wp:cNvGraphicFramePr>
-            <a:graphic xmlns:a="http://schemas.openxmlformats.org/drawingml/2006/main">
-              <a:graphicData uri="http://schemas.openxmlformats.org/drawingml/2006/picture">
-                <pic:pic xmlns:pic="http://schemas.openxmlformats.org/drawingml/2006/picture">
-                  <pic:nvPicPr>
-                    <pic:cNvPr id="1" name=""/>
-                    <pic:cNvPicPr/>
-                  </pic:nvPicPr>
-                  <pic:blipFill rotWithShape="1">
-                    <a:blip r:embed="rId17">
-                      <a:extLst>
-                        <a:ext uri="{28A0092B-C50C-407E-A947-70E740481C1C}">
-                          <a14:useLocalDpi xmlns:a14="http://schemas.microsoft.com/office/drawing/2010/main" val="0"/>
-                        </a:ext>
-                      </a:extLst>
-                    </a:blip>
-                    <a:srcRect l="7315" t="19598" r="67870" b="5468"/>
-                    <a:stretch/>
-                  </pic:blipFill>
-                  <pic:spPr bwMode="auto">
-                    <a:xfrm>
-                      <a:off x="0" y="0"/>
-                      <a:ext cx="1701800" cy="2889250"/>
-                    </a:xfrm>
-                    <a:prstGeom prst="rect">
-                      <a:avLst/>
-                    </a:prstGeom>
-                    <a:ln>
-                      <a:noFill/>
-                    </a:ln>
-                    <a:extLst>
-                      <a:ext uri="{53640926-AAD7-44D8-BBD7-CCE9431645EC}">
-                        <a14:shadowObscured xmlns:a14="http://schemas.microsoft.com/office/drawing/2010/main"/>
-                      </a:ext>
-                    </a:extLst>
-                  </pic:spPr>
-                </pic:pic>
-              </a:graphicData>
-            </a:graphic>
-          </wp:anchor>
-        </w:drawing>
-      </w:r>
+    </w:p>
+    <w:p>
+      <w:pPr>
+        <w:pStyle w:val="Prrafodelista"/>
+        <w:numPr>
+          <w:ilvl w:val="1"/>
+          <w:numId w:val="1"/>
+        </w:numPr>
+        <w:spacing w:after="0"/>
+        <w:jc w:val="both"/>
+      </w:pPr>
+      <w:r>
+        <w:t>Vista vw_dace_smartlist1</w:t>
+      </w:r>
+      <w:bookmarkStart w:id="0" w:name="_GoBack"/>
+      <w:bookmarkEnd w:id="0"/>
     </w:p>
     <w:sectPr>
       <w:pgSz w:w="12240" w:h="15840"/>
@@ -975,7 +307,7 @@
   <w:abstractNum w:abstractNumId="0">
     <w:nsid w:val="6011293C"/>
     <w:multiLevelType w:val="hybridMultilevel"/>
-    <w:tmpl w:val="D0922AAA"/>
+    <w:tmpl w:val="33D0F974"/>
     <w:lvl w:ilvl="0" w:tplc="200A000F">
       <w:start w:val="1"/>
       <w:numFmt w:val="decimal"/>

</xml_diff>

<commit_message>
Modificación al Manual de Usuario y Arquitectura
</commit_message>
<xml_diff>
--- a/doc/181210 TII Arquitectura Modificación Control cfdis Compras by Lina Toro.docx
+++ b/doc/181210 TII Arquitectura Modificación Control cfdis Compras by Lina Toro.docx
@@ -35,7 +35,7 @@
         <w:rPr>
           <w:b/>
         </w:rPr>
-        <w:t>Control cfdis de Compras</w:t>
+        <w:t>Datos Contabilidad Electrónica</w:t>
       </w:r>
     </w:p>
     <w:p>
@@ -62,26 +62,18 @@
       <w:r>
         <w:t>Ventanas:</w:t>
       </w:r>
-    </w:p>
-    <w:p>
-      <w:pPr>
-        <w:pStyle w:val="Prrafodelista"/>
-        <w:numPr>
-          <w:ilvl w:val="1"/>
-          <w:numId w:val="1"/>
-        </w:numPr>
-        <w:spacing w:after="0"/>
-        <w:jc w:val="both"/>
-      </w:pPr>
-      <w:r>
-        <w:t>Datos Contabilidad Electrónica</w:t>
-      </w:r>
-    </w:p>
-    <w:p>
-      <w:pPr>
-        <w:pStyle w:val="Prrafodelista"/>
-        <w:spacing w:after="0"/>
-        <w:ind w:left="1440"/>
+      <w:r>
+        <w:rPr>
+          <w:noProof/>
+          <w:lang w:eastAsia="es-VE"/>
+        </w:rPr>
+        <w:t xml:space="preserve"> </w:t>
+      </w:r>
+    </w:p>
+    <w:p>
+      <w:pPr>
+        <w:pStyle w:val="Prrafodelista"/>
+        <w:spacing w:after="0"/>
         <w:jc w:val="both"/>
       </w:pPr>
       <w:r>
@@ -90,7 +82,7 @@
           <w:lang w:eastAsia="es-VE"/>
         </w:rPr>
         <w:drawing>
-          <wp:inline distT="0" distB="0" distL="0" distR="0" wp14:anchorId="794BBD71" wp14:editId="46339C65">
+          <wp:inline distT="0" distB="0" distL="0" distR="0" wp14:anchorId="24063786" wp14:editId="1D8CDB49">
             <wp:extent cx="2201875" cy="2232038"/>
             <wp:effectExtent l="0" t="0" r="8255" b="0"/>
             <wp:docPr id="1" name="Imagen 1"/>
@@ -135,6 +127,129 @@
     </w:p>
     <w:p>
       <w:pPr>
+        <w:pStyle w:val="Prrafodelista"/>
+        <w:spacing w:after="0"/>
+        <w:jc w:val="both"/>
+      </w:pPr>
+    </w:p>
+    <w:p>
+      <w:pPr>
+        <w:pStyle w:val="Prrafodelista"/>
+        <w:numPr>
+          <w:ilvl w:val="1"/>
+          <w:numId w:val="1"/>
+        </w:numPr>
+        <w:spacing w:after="0" w:line="240" w:lineRule="auto"/>
+        <w:outlineLvl w:val="0"/>
+        <w:cnfStyle w:val="000000100000" w:firstRow="0" w:lastRow="0" w:firstColumn="0" w:lastColumn="0" w:oddVBand="0" w:evenVBand="0" w:oddHBand="1" w:evenHBand="0" w:firstRowFirstColumn="0" w:firstRowLastColumn="0" w:lastRowFirstColumn="0" w:lastRowLastColumn="0"/>
+        <w:rPr>
+          <w:color w:val="000000"/>
+          <w:lang w:val="es-BO" w:eastAsia="es-BO"/>
+        </w:rPr>
+      </w:pPr>
+      <w:r>
+        <w:rPr>
+          <w:color w:val="000000"/>
+          <w:lang w:val="es-BO" w:eastAsia="es-BO"/>
+        </w:rPr>
+        <w:t>Reemplazar la etiqueta Gasto aplica al ietu por Gasto deducible</w:t>
+      </w:r>
+    </w:p>
+    <w:p>
+      <w:pPr>
+        <w:pStyle w:val="Prrafodelista"/>
+        <w:numPr>
+          <w:ilvl w:val="1"/>
+          <w:numId w:val="1"/>
+        </w:numPr>
+        <w:spacing w:after="0" w:line="240" w:lineRule="auto"/>
+        <w:outlineLvl w:val="0"/>
+        <w:cnfStyle w:val="000000100000" w:firstRow="0" w:lastRow="0" w:firstColumn="0" w:lastColumn="0" w:oddVBand="0" w:evenVBand="0" w:oddHBand="1" w:evenHBand="0" w:firstRowFirstColumn="0" w:firstRowLastColumn="0" w:lastRowFirstColumn="0" w:lastRowLastColumn="0"/>
+        <w:rPr>
+          <w:color w:val="000000"/>
+          <w:lang w:val="es-BO" w:eastAsia="es-BO"/>
+        </w:rPr>
+      </w:pPr>
+      <w:r>
+        <w:rPr>
+          <w:color w:val="000000"/>
+          <w:lang w:val="es-BO" w:eastAsia="es-BO"/>
+        </w:rPr>
+        <w:t>Cambiar el nombre de la ventana Datos para IETU por Datos Contabilidad Electrónica</w:t>
+      </w:r>
+    </w:p>
+    <w:p>
+      <w:pPr>
+        <w:pStyle w:val="Prrafodelista"/>
+        <w:numPr>
+          <w:ilvl w:val="1"/>
+          <w:numId w:val="1"/>
+        </w:numPr>
+        <w:spacing w:after="0"/>
+        <w:jc w:val="both"/>
+      </w:pPr>
+      <w:r>
+        <w:t xml:space="preserve">Se </w:t>
+      </w:r>
+      <w:r>
+        <w:t>agregó</w:t>
+      </w:r>
+      <w:r>
+        <w:t xml:space="preserve"> el Lookup al </w:t>
+      </w:r>
+      <w:r>
+        <w:t xml:space="preserve">campo </w:t>
+      </w:r>
+      <w:r>
+        <w:t xml:space="preserve">Folio Fiscal, </w:t>
+      </w:r>
+    </w:p>
+    <w:p>
+      <w:pPr>
+        <w:pStyle w:val="Prrafodelista"/>
+        <w:numPr>
+          <w:ilvl w:val="2"/>
+          <w:numId w:val="1"/>
+        </w:numPr>
+        <w:spacing w:after="0"/>
+        <w:jc w:val="both"/>
+      </w:pPr>
+      <w:r>
+        <w:t>solo debe mostrar los folios fiscales correspondientes al proveedor y al tipo de documento pendientes por asociar a un comprobante de GP.</w:t>
+      </w:r>
+    </w:p>
+    <w:p>
+      <w:pPr>
+        <w:pStyle w:val="Prrafodelista"/>
+        <w:numPr>
+          <w:ilvl w:val="1"/>
+          <w:numId w:val="1"/>
+        </w:numPr>
+        <w:spacing w:after="0"/>
+        <w:jc w:val="both"/>
+      </w:pPr>
+      <w:bookmarkStart w:id="0" w:name="_GoBack"/>
+      <w:bookmarkEnd w:id="0"/>
+      <w:r>
+        <w:t>Tablas:</w:t>
+      </w:r>
+    </w:p>
+    <w:p>
+      <w:pPr>
+        <w:pStyle w:val="Prrafodelista"/>
+        <w:numPr>
+          <w:ilvl w:val="2"/>
+          <w:numId w:val="1"/>
+        </w:numPr>
+        <w:spacing w:after="0"/>
+        <w:jc w:val="both"/>
+      </w:pPr>
+      <w:r>
+        <w:t>ACA_IETU00400</w:t>
+      </w:r>
+    </w:p>
+    <w:p>
+      <w:pPr>
         <w:spacing w:after="0"/>
         <w:jc w:val="both"/>
       </w:pPr>
@@ -172,6 +287,9 @@
       <w:r>
         <w:t xml:space="preserve">, </w:t>
       </w:r>
+      <w:r>
+        <w:t xml:space="preserve"> </w:t>
+      </w:r>
     </w:p>
     <w:p>
       <w:pPr>
@@ -239,8 +357,130 @@
       <w:r>
         <w:t>Vista vw_dace_smartlist1</w:t>
       </w:r>
-      <w:bookmarkStart w:id="0" w:name="_GoBack"/>
-      <w:bookmarkEnd w:id="0"/>
+    </w:p>
+    <w:p>
+      <w:pPr>
+        <w:pStyle w:val="Prrafodelista"/>
+        <w:numPr>
+          <w:ilvl w:val="0"/>
+          <w:numId w:val="1"/>
+        </w:numPr>
+        <w:spacing w:after="0"/>
+        <w:jc w:val="both"/>
+      </w:pPr>
+      <w:r>
+        <w:t>Tabla:</w:t>
+      </w:r>
+    </w:p>
+    <w:p>
+      <w:pPr>
+        <w:spacing w:after="0"/>
+        <w:ind w:left="708"/>
+        <w:jc w:val="both"/>
+      </w:pPr>
+      <w:r>
+        <w:rPr>
+          <w:noProof/>
+          <w:lang w:eastAsia="es-VE"/>
+        </w:rPr>
+        <w:drawing>
+          <wp:inline distT="0" distB="0" distL="0" distR="0">
+            <wp:extent cx="2247900" cy="2832354"/>
+            <wp:effectExtent l="0" t="0" r="0" b="6350"/>
+            <wp:docPr id="3" name="Imagen 3"/>
+            <wp:cNvGraphicFramePr>
+              <a:graphicFrameLocks xmlns:a="http://schemas.openxmlformats.org/drawingml/2006/main" noChangeAspect="1"/>
+            </wp:cNvGraphicFramePr>
+            <a:graphic xmlns:a="http://schemas.openxmlformats.org/drawingml/2006/main">
+              <a:graphicData uri="http://schemas.openxmlformats.org/drawingml/2006/picture">
+                <pic:pic xmlns:pic="http://schemas.openxmlformats.org/drawingml/2006/picture">
+                  <pic:nvPicPr>
+                    <pic:cNvPr id="0" name="Picture 2"/>
+                    <pic:cNvPicPr>
+                      <a:picLocks noChangeAspect="1" noChangeArrowheads="1"/>
+                    </pic:cNvPicPr>
+                  </pic:nvPicPr>
+                  <pic:blipFill>
+                    <a:blip r:embed="rId8">
+                      <a:extLst>
+                        <a:ext uri="{28A0092B-C50C-407E-A947-70E740481C1C}">
+                          <a14:useLocalDpi xmlns:a14="http://schemas.microsoft.com/office/drawing/2010/main" val="0"/>
+                        </a:ext>
+                      </a:extLst>
+                    </a:blip>
+                    <a:srcRect/>
+                    <a:stretch>
+                      <a:fillRect/>
+                    </a:stretch>
+                  </pic:blipFill>
+                  <pic:spPr bwMode="auto">
+                    <a:xfrm>
+                      <a:off x="0" y="0"/>
+                      <a:ext cx="2254028" cy="2840075"/>
+                    </a:xfrm>
+                    <a:prstGeom prst="rect">
+                      <a:avLst/>
+                    </a:prstGeom>
+                    <a:noFill/>
+                    <a:ln>
+                      <a:noFill/>
+                    </a:ln>
+                  </pic:spPr>
+                </pic:pic>
+              </a:graphicData>
+            </a:graphic>
+          </wp:inline>
+        </w:drawing>
+      </w:r>
+    </w:p>
+    <w:p>
+      <w:pPr>
+        <w:pStyle w:val="Prrafodelista"/>
+        <w:numPr>
+          <w:ilvl w:val="0"/>
+          <w:numId w:val="1"/>
+        </w:numPr>
+        <w:spacing w:after="0"/>
+        <w:jc w:val="both"/>
+      </w:pPr>
+      <w:r>
+        <w:t>Smartlist:</w:t>
+      </w:r>
+    </w:p>
+    <w:p>
+      <w:pPr>
+        <w:pStyle w:val="Prrafodelista"/>
+        <w:numPr>
+          <w:ilvl w:val="1"/>
+          <w:numId w:val="1"/>
+        </w:numPr>
+        <w:spacing w:after="0"/>
+        <w:jc w:val="both"/>
+      </w:pPr>
+      <w:r>
+        <w:lastRenderedPageBreak/>
+        <w:t>Dace_Smartlist1</w:t>
+      </w:r>
+    </w:p>
+    <w:p>
+      <w:pPr>
+        <w:pStyle w:val="Prrafodelista"/>
+        <w:numPr>
+          <w:ilvl w:val="1"/>
+          <w:numId w:val="1"/>
+        </w:numPr>
+        <w:spacing w:after="0"/>
+        <w:jc w:val="both"/>
+      </w:pPr>
+      <w:r>
+        <w:t>Estructura proporcionada por la vista vw_dace_smartlist1.</w:t>
+      </w:r>
+    </w:p>
+    <w:p>
+      <w:pPr>
+        <w:spacing w:after="0"/>
+        <w:jc w:val="both"/>
+      </w:pPr>
     </w:p>
     <w:sectPr>
       <w:pgSz w:w="12240" w:h="15840"/>
@@ -305,9 +545,9 @@
 <file path=word/numbering.xml><?xml version="1.0" encoding="utf-8"?>
 <w:numbering xmlns:wpc="http://schemas.microsoft.com/office/word/2010/wordprocessingCanvas" xmlns:mc="http://schemas.openxmlformats.org/markup-compatibility/2006" xmlns:o="urn:schemas-microsoft-com:office:office" xmlns:r="http://schemas.openxmlformats.org/officeDocument/2006/relationships" xmlns:m="http://schemas.openxmlformats.org/officeDocument/2006/math" xmlns:v="urn:schemas-microsoft-com:vml" xmlns:wp14="http://schemas.microsoft.com/office/word/2010/wordprocessingDrawing" xmlns:wp="http://schemas.openxmlformats.org/drawingml/2006/wordprocessingDrawing" xmlns:w10="urn:schemas-microsoft-com:office:word" xmlns:w="http://schemas.openxmlformats.org/wordprocessingml/2006/main" xmlns:w14="http://schemas.microsoft.com/office/word/2010/wordml" xmlns:w15="http://schemas.microsoft.com/office/word/2012/wordml" xmlns:wpg="http://schemas.microsoft.com/office/word/2010/wordprocessingGroup" xmlns:wpi="http://schemas.microsoft.com/office/word/2010/wordprocessingInk" xmlns:wne="http://schemas.microsoft.com/office/word/2006/wordml" xmlns:wps="http://schemas.microsoft.com/office/word/2010/wordprocessingShape" mc:Ignorable="w14 w15 wp14">
   <w:abstractNum w:abstractNumId="0">
-    <w:nsid w:val="6011293C"/>
+    <w:nsid w:val="2F8671A8"/>
     <w:multiLevelType w:val="hybridMultilevel"/>
-    <w:tmpl w:val="33D0F974"/>
+    <w:tmpl w:val="2D486EDA"/>
     <w:lvl w:ilvl="0" w:tplc="200A000F">
       <w:start w:val="1"/>
       <w:numFmt w:val="decimal"/>
@@ -317,7 +557,7 @@
         <w:ind w:left="720" w:hanging="360"/>
       </w:pPr>
     </w:lvl>
-    <w:lvl w:ilvl="1" w:tplc="200A0019">
+    <w:lvl w:ilvl="1" w:tplc="200A0019" w:tentative="1">
       <w:start w:val="1"/>
       <w:numFmt w:val="lowerLetter"/>
       <w:lvlText w:val="%2."/>
@@ -326,7 +566,7 @@
         <w:ind w:left="1440" w:hanging="360"/>
       </w:pPr>
     </w:lvl>
-    <w:lvl w:ilvl="2" w:tplc="200A001B">
+    <w:lvl w:ilvl="2" w:tplc="200A001B" w:tentative="1">
       <w:start w:val="1"/>
       <w:numFmt w:val="lowerRoman"/>
       <w:lvlText w:val="%3."/>
@@ -335,7 +575,7 @@
         <w:ind w:left="2160" w:hanging="180"/>
       </w:pPr>
     </w:lvl>
-    <w:lvl w:ilvl="3" w:tplc="200A000F">
+    <w:lvl w:ilvl="3" w:tplc="200A000F" w:tentative="1">
       <w:start w:val="1"/>
       <w:numFmt w:val="decimal"/>
       <w:lvlText w:val="%4."/>
@@ -344,7 +584,7 @@
         <w:ind w:left="2880" w:hanging="360"/>
       </w:pPr>
     </w:lvl>
-    <w:lvl w:ilvl="4" w:tplc="200A0019">
+    <w:lvl w:ilvl="4" w:tplc="200A0019" w:tentative="1">
       <w:start w:val="1"/>
       <w:numFmt w:val="lowerLetter"/>
       <w:lvlText w:val="%5."/>
@@ -390,8 +630,329 @@
       </w:pPr>
     </w:lvl>
   </w:abstractNum>
+  <w:abstractNum w:abstractNumId="1">
+    <w:nsid w:val="48EB27B9"/>
+    <w:multiLevelType w:val="hybridMultilevel"/>
+    <w:tmpl w:val="32F44C12"/>
+    <w:lvl w:ilvl="0" w:tplc="080A0001">
+      <w:start w:val="1"/>
+      <w:numFmt w:val="bullet"/>
+      <w:lvlText w:val=""/>
+      <w:lvlJc w:val="left"/>
+      <w:pPr>
+        <w:ind w:left="720" w:hanging="360"/>
+      </w:pPr>
+      <w:rPr>
+        <w:rFonts w:ascii="Symbol" w:hAnsi="Symbol" w:hint="default"/>
+      </w:rPr>
+    </w:lvl>
+    <w:lvl w:ilvl="1" w:tplc="080A0003" w:tentative="1">
+      <w:start w:val="1"/>
+      <w:numFmt w:val="bullet"/>
+      <w:lvlText w:val="o"/>
+      <w:lvlJc w:val="left"/>
+      <w:pPr>
+        <w:ind w:left="1440" w:hanging="360"/>
+      </w:pPr>
+      <w:rPr>
+        <w:rFonts w:ascii="Courier New" w:hAnsi="Courier New" w:cs="Courier New" w:hint="default"/>
+      </w:rPr>
+    </w:lvl>
+    <w:lvl w:ilvl="2" w:tplc="080A0005" w:tentative="1">
+      <w:start w:val="1"/>
+      <w:numFmt w:val="bullet"/>
+      <w:lvlText w:val=""/>
+      <w:lvlJc w:val="left"/>
+      <w:pPr>
+        <w:ind w:left="2160" w:hanging="360"/>
+      </w:pPr>
+      <w:rPr>
+        <w:rFonts w:ascii="Wingdings" w:hAnsi="Wingdings" w:hint="default"/>
+      </w:rPr>
+    </w:lvl>
+    <w:lvl w:ilvl="3" w:tplc="080A0001" w:tentative="1">
+      <w:start w:val="1"/>
+      <w:numFmt w:val="bullet"/>
+      <w:lvlText w:val=""/>
+      <w:lvlJc w:val="left"/>
+      <w:pPr>
+        <w:ind w:left="2880" w:hanging="360"/>
+      </w:pPr>
+      <w:rPr>
+        <w:rFonts w:ascii="Symbol" w:hAnsi="Symbol" w:hint="default"/>
+      </w:rPr>
+    </w:lvl>
+    <w:lvl w:ilvl="4" w:tplc="080A0003" w:tentative="1">
+      <w:start w:val="1"/>
+      <w:numFmt w:val="bullet"/>
+      <w:lvlText w:val="o"/>
+      <w:lvlJc w:val="left"/>
+      <w:pPr>
+        <w:ind w:left="3600" w:hanging="360"/>
+      </w:pPr>
+      <w:rPr>
+        <w:rFonts w:ascii="Courier New" w:hAnsi="Courier New" w:cs="Courier New" w:hint="default"/>
+      </w:rPr>
+    </w:lvl>
+    <w:lvl w:ilvl="5" w:tplc="080A0005" w:tentative="1">
+      <w:start w:val="1"/>
+      <w:numFmt w:val="bullet"/>
+      <w:lvlText w:val=""/>
+      <w:lvlJc w:val="left"/>
+      <w:pPr>
+        <w:ind w:left="4320" w:hanging="360"/>
+      </w:pPr>
+      <w:rPr>
+        <w:rFonts w:ascii="Wingdings" w:hAnsi="Wingdings" w:hint="default"/>
+      </w:rPr>
+    </w:lvl>
+    <w:lvl w:ilvl="6" w:tplc="080A0001" w:tentative="1">
+      <w:start w:val="1"/>
+      <w:numFmt w:val="bullet"/>
+      <w:lvlText w:val=""/>
+      <w:lvlJc w:val="left"/>
+      <w:pPr>
+        <w:ind w:left="5040" w:hanging="360"/>
+      </w:pPr>
+      <w:rPr>
+        <w:rFonts w:ascii="Symbol" w:hAnsi="Symbol" w:hint="default"/>
+      </w:rPr>
+    </w:lvl>
+    <w:lvl w:ilvl="7" w:tplc="080A0003" w:tentative="1">
+      <w:start w:val="1"/>
+      <w:numFmt w:val="bullet"/>
+      <w:lvlText w:val="o"/>
+      <w:lvlJc w:val="left"/>
+      <w:pPr>
+        <w:ind w:left="5760" w:hanging="360"/>
+      </w:pPr>
+      <w:rPr>
+        <w:rFonts w:ascii="Courier New" w:hAnsi="Courier New" w:cs="Courier New" w:hint="default"/>
+      </w:rPr>
+    </w:lvl>
+    <w:lvl w:ilvl="8" w:tplc="080A0005" w:tentative="1">
+      <w:start w:val="1"/>
+      <w:numFmt w:val="bullet"/>
+      <w:lvlText w:val=""/>
+      <w:lvlJc w:val="left"/>
+      <w:pPr>
+        <w:ind w:left="6480" w:hanging="360"/>
+      </w:pPr>
+      <w:rPr>
+        <w:rFonts w:ascii="Wingdings" w:hAnsi="Wingdings" w:hint="default"/>
+      </w:rPr>
+    </w:lvl>
+  </w:abstractNum>
+  <w:abstractNum w:abstractNumId="2">
+    <w:nsid w:val="6011293C"/>
+    <w:multiLevelType w:val="hybridMultilevel"/>
+    <w:tmpl w:val="1DD28600"/>
+    <w:lvl w:ilvl="0" w:tplc="200A000F">
+      <w:start w:val="1"/>
+      <w:numFmt w:val="decimal"/>
+      <w:lvlText w:val="%1."/>
+      <w:lvlJc w:val="left"/>
+      <w:pPr>
+        <w:ind w:left="720" w:hanging="360"/>
+      </w:pPr>
+    </w:lvl>
+    <w:lvl w:ilvl="1" w:tplc="200A0019">
+      <w:start w:val="1"/>
+      <w:numFmt w:val="lowerLetter"/>
+      <w:lvlText w:val="%2."/>
+      <w:lvlJc w:val="left"/>
+      <w:pPr>
+        <w:ind w:left="1440" w:hanging="360"/>
+      </w:pPr>
+    </w:lvl>
+    <w:lvl w:ilvl="2" w:tplc="200A001B">
+      <w:start w:val="1"/>
+      <w:numFmt w:val="lowerRoman"/>
+      <w:lvlText w:val="%3."/>
+      <w:lvlJc w:val="right"/>
+      <w:pPr>
+        <w:ind w:left="2160" w:hanging="180"/>
+      </w:pPr>
+    </w:lvl>
+    <w:lvl w:ilvl="3" w:tplc="200A000F">
+      <w:start w:val="1"/>
+      <w:numFmt w:val="decimal"/>
+      <w:lvlText w:val="%4."/>
+      <w:lvlJc w:val="left"/>
+      <w:pPr>
+        <w:ind w:left="2880" w:hanging="360"/>
+      </w:pPr>
+    </w:lvl>
+    <w:lvl w:ilvl="4" w:tplc="200A0019">
+      <w:start w:val="1"/>
+      <w:numFmt w:val="lowerLetter"/>
+      <w:lvlText w:val="%5."/>
+      <w:lvlJc w:val="left"/>
+      <w:pPr>
+        <w:ind w:left="3600" w:hanging="360"/>
+      </w:pPr>
+    </w:lvl>
+    <w:lvl w:ilvl="5" w:tplc="200A001B" w:tentative="1">
+      <w:start w:val="1"/>
+      <w:numFmt w:val="lowerRoman"/>
+      <w:lvlText w:val="%6."/>
+      <w:lvlJc w:val="right"/>
+      <w:pPr>
+        <w:ind w:left="4320" w:hanging="180"/>
+      </w:pPr>
+    </w:lvl>
+    <w:lvl w:ilvl="6" w:tplc="200A000F" w:tentative="1">
+      <w:start w:val="1"/>
+      <w:numFmt w:val="decimal"/>
+      <w:lvlText w:val="%7."/>
+      <w:lvlJc w:val="left"/>
+      <w:pPr>
+        <w:ind w:left="5040" w:hanging="360"/>
+      </w:pPr>
+    </w:lvl>
+    <w:lvl w:ilvl="7" w:tplc="200A0019" w:tentative="1">
+      <w:start w:val="1"/>
+      <w:numFmt w:val="lowerLetter"/>
+      <w:lvlText w:val="%8."/>
+      <w:lvlJc w:val="left"/>
+      <w:pPr>
+        <w:ind w:left="5760" w:hanging="360"/>
+      </w:pPr>
+    </w:lvl>
+    <w:lvl w:ilvl="8" w:tplc="200A001B" w:tentative="1">
+      <w:start w:val="1"/>
+      <w:numFmt w:val="lowerRoman"/>
+      <w:lvlText w:val="%9."/>
+      <w:lvlJc w:val="right"/>
+      <w:pPr>
+        <w:ind w:left="6480" w:hanging="180"/>
+      </w:pPr>
+    </w:lvl>
+  </w:abstractNum>
+  <w:abstractNum w:abstractNumId="3">
+    <w:nsid w:val="612E63F9"/>
+    <w:multiLevelType w:val="hybridMultilevel"/>
+    <w:tmpl w:val="02EC7D22"/>
+    <w:lvl w:ilvl="0" w:tplc="200A000F">
+      <w:start w:val="1"/>
+      <w:numFmt w:val="decimal"/>
+      <w:lvlText w:val="%1."/>
+      <w:lvlJc w:val="left"/>
+      <w:pPr>
+        <w:ind w:left="1068" w:hanging="360"/>
+      </w:pPr>
+      <w:rPr>
+        <w:rFonts w:hint="default"/>
+      </w:rPr>
+    </w:lvl>
+    <w:lvl w:ilvl="1" w:tplc="080A0003" w:tentative="1">
+      <w:start w:val="1"/>
+      <w:numFmt w:val="bullet"/>
+      <w:lvlText w:val="o"/>
+      <w:lvlJc w:val="left"/>
+      <w:pPr>
+        <w:ind w:left="1788" w:hanging="360"/>
+      </w:pPr>
+      <w:rPr>
+        <w:rFonts w:ascii="Courier New" w:hAnsi="Courier New" w:cs="Courier New" w:hint="default"/>
+      </w:rPr>
+    </w:lvl>
+    <w:lvl w:ilvl="2" w:tplc="080A0005" w:tentative="1">
+      <w:start w:val="1"/>
+      <w:numFmt w:val="bullet"/>
+      <w:lvlText w:val=""/>
+      <w:lvlJc w:val="left"/>
+      <w:pPr>
+        <w:ind w:left="2508" w:hanging="360"/>
+      </w:pPr>
+      <w:rPr>
+        <w:rFonts w:ascii="Wingdings" w:hAnsi="Wingdings" w:hint="default"/>
+      </w:rPr>
+    </w:lvl>
+    <w:lvl w:ilvl="3" w:tplc="080A0001" w:tentative="1">
+      <w:start w:val="1"/>
+      <w:numFmt w:val="bullet"/>
+      <w:lvlText w:val=""/>
+      <w:lvlJc w:val="left"/>
+      <w:pPr>
+        <w:ind w:left="3228" w:hanging="360"/>
+      </w:pPr>
+      <w:rPr>
+        <w:rFonts w:ascii="Symbol" w:hAnsi="Symbol" w:hint="default"/>
+      </w:rPr>
+    </w:lvl>
+    <w:lvl w:ilvl="4" w:tplc="080A0003" w:tentative="1">
+      <w:start w:val="1"/>
+      <w:numFmt w:val="bullet"/>
+      <w:lvlText w:val="o"/>
+      <w:lvlJc w:val="left"/>
+      <w:pPr>
+        <w:ind w:left="3948" w:hanging="360"/>
+      </w:pPr>
+      <w:rPr>
+        <w:rFonts w:ascii="Courier New" w:hAnsi="Courier New" w:cs="Courier New" w:hint="default"/>
+      </w:rPr>
+    </w:lvl>
+    <w:lvl w:ilvl="5" w:tplc="080A0005" w:tentative="1">
+      <w:start w:val="1"/>
+      <w:numFmt w:val="bullet"/>
+      <w:lvlText w:val=""/>
+      <w:lvlJc w:val="left"/>
+      <w:pPr>
+        <w:ind w:left="4668" w:hanging="360"/>
+      </w:pPr>
+      <w:rPr>
+        <w:rFonts w:ascii="Wingdings" w:hAnsi="Wingdings" w:hint="default"/>
+      </w:rPr>
+    </w:lvl>
+    <w:lvl w:ilvl="6" w:tplc="080A0001" w:tentative="1">
+      <w:start w:val="1"/>
+      <w:numFmt w:val="bullet"/>
+      <w:lvlText w:val=""/>
+      <w:lvlJc w:val="left"/>
+      <w:pPr>
+        <w:ind w:left="5388" w:hanging="360"/>
+      </w:pPr>
+      <w:rPr>
+        <w:rFonts w:ascii="Symbol" w:hAnsi="Symbol" w:hint="default"/>
+      </w:rPr>
+    </w:lvl>
+    <w:lvl w:ilvl="7" w:tplc="080A0003" w:tentative="1">
+      <w:start w:val="1"/>
+      <w:numFmt w:val="bullet"/>
+      <w:lvlText w:val="o"/>
+      <w:lvlJc w:val="left"/>
+      <w:pPr>
+        <w:ind w:left="6108" w:hanging="360"/>
+      </w:pPr>
+      <w:rPr>
+        <w:rFonts w:ascii="Courier New" w:hAnsi="Courier New" w:cs="Courier New" w:hint="default"/>
+      </w:rPr>
+    </w:lvl>
+    <w:lvl w:ilvl="8" w:tplc="080A0005" w:tentative="1">
+      <w:start w:val="1"/>
+      <w:numFmt w:val="bullet"/>
+      <w:lvlText w:val=""/>
+      <w:lvlJc w:val="left"/>
+      <w:pPr>
+        <w:ind w:left="6828" w:hanging="360"/>
+      </w:pPr>
+      <w:rPr>
+        <w:rFonts w:ascii="Wingdings" w:hAnsi="Wingdings" w:hint="default"/>
+      </w:rPr>
+    </w:lvl>
+  </w:abstractNum>
   <w:num w:numId="1">
+    <w:abstractNumId w:val="2"/>
+  </w:num>
+  <w:num w:numId="2">
     <w:abstractNumId w:val="0"/>
+  </w:num>
+  <w:num w:numId="3">
+    <w:abstractNumId w:val="1"/>
+  </w:num>
+  <w:num w:numId="4">
+    <w:abstractNumId w:val="3"/>
   </w:num>
 </w:numbering>
 </file>

</xml_diff>